<commit_message>
resnets densents apparently ready
</commit_message>
<xml_diff>
--- a/2_ResNets/ResNet on CIFAR10.docx
+++ b/2_ResNets/ResNet on CIFAR10.docx
@@ -9,8 +9,6 @@
       <w:r>
         <w:t>ResNet</w:t>
       </w:r>
-      <w:bookmarkStart w:id="0" w:name="_GoBack"/>
-      <w:bookmarkEnd w:id="0"/>
       <w:r>
         <w:t xml:space="preserve"> on CIFAR10</w:t>
       </w:r>
@@ -315,7 +313,7 @@
         <w:pStyle w:val="Caption"/>
         <w:jc w:val="center"/>
       </w:pPr>
-      <w:bookmarkStart w:id="1" w:name="_Ref521849452"/>
+      <w:bookmarkStart w:id="0" w:name="_Ref521849452"/>
       <w:r>
         <w:t xml:space="preserve">Figure </w:t>
       </w:r>
@@ -349,7 +347,7 @@
         </w:rPr>
         <w:fldChar w:fldCharType="end"/>
       </w:r>
-      <w:bookmarkEnd w:id="1"/>
+      <w:bookmarkEnd w:id="0"/>
       <w:r>
         <w:t>. Schema for ResNet from the paper</w:t>
       </w:r>
@@ -441,7 +439,7 @@
         <w:pStyle w:val="Caption"/>
         <w:jc w:val="center"/>
       </w:pPr>
-      <w:bookmarkStart w:id="2" w:name="_Ref521849462"/>
+      <w:bookmarkStart w:id="1" w:name="_Ref521849462"/>
       <w:r>
         <w:t xml:space="preserve">Figure </w:t>
       </w:r>
@@ -475,7 +473,7 @@
         </w:rPr>
         <w:fldChar w:fldCharType="end"/>
       </w:r>
-      <w:bookmarkEnd w:id="2"/>
+      <w:bookmarkEnd w:id="1"/>
       <w:r>
         <w:t>.</w:t>
       </w:r>
@@ -1187,7 +1185,7 @@
         <w:pStyle w:val="Caption"/>
         <w:jc w:val="center"/>
       </w:pPr>
-      <w:bookmarkStart w:id="3" w:name="_Ref521849578"/>
+      <w:bookmarkStart w:id="2" w:name="_Ref521849578"/>
       <w:r>
         <w:t xml:space="preserve">Figure </w:t>
       </w:r>
@@ -1221,7 +1219,7 @@
         </w:rPr>
         <w:fldChar w:fldCharType="end"/>
       </w:r>
-      <w:bookmarkEnd w:id="3"/>
+      <w:bookmarkEnd w:id="2"/>
       <w:r>
         <w:t>. Layer 1</w:t>
       </w:r>
@@ -1547,7 +1545,7 @@
         <w:pStyle w:val="Caption"/>
         <w:jc w:val="center"/>
       </w:pPr>
-      <w:bookmarkStart w:id="4" w:name="_Ref521942444"/>
+      <w:bookmarkStart w:id="3" w:name="_Ref521942444"/>
       <w:r>
         <w:t xml:space="preserve">Figure </w:t>
       </w:r>
@@ -1581,7 +1579,7 @@
         </w:rPr>
         <w:fldChar w:fldCharType="end"/>
       </w:r>
-      <w:bookmarkEnd w:id="4"/>
+      <w:bookmarkEnd w:id="3"/>
       <w:r>
         <w:t>. Layer 2</w:t>
       </w:r>
@@ -1696,7 +1694,7 @@
         <w:pStyle w:val="Caption"/>
         <w:jc w:val="center"/>
       </w:pPr>
-      <w:bookmarkStart w:id="5" w:name="_Ref521942499"/>
+      <w:bookmarkStart w:id="4" w:name="_Ref521942499"/>
       <w:r>
         <w:t xml:space="preserve">Figure </w:t>
       </w:r>
@@ -1730,7 +1728,7 @@
         </w:rPr>
         <w:fldChar w:fldCharType="end"/>
       </w:r>
-      <w:bookmarkEnd w:id="5"/>
+      <w:bookmarkEnd w:id="4"/>
       <w:r>
         <w:t>. Layer 3</w:t>
       </w:r>
@@ -2120,6 +2118,23 @@
         <w:t>.</w:t>
       </w:r>
     </w:p>
+    <w:p>
+      <w:r>
+        <w:t xml:space="preserve">﻿Find </w:t>
+      </w:r>
+      <w:hyperlink r:id="rId16" w:history="1">
+        <w:r>
+          <w:rPr>
+            <w:rStyle w:val="Hyperlink"/>
+          </w:rPr>
+          <w:t>here</w:t>
+        </w:r>
+      </w:hyperlink>
+      <w:r>
+        <w:t xml:space="preserve"> the code to build these architectures:</w:t>
+      </w:r>
+    </w:p>
+    <w:p/>
     <w:sdt>
       <w:sdtPr>
         <w:rPr>
@@ -2140,21 +2155,11 @@
           <w:pPr>
             <w:pStyle w:val="Heading1"/>
           </w:pPr>
-        </w:p>
-        <w:p>
-          <w:pPr>
-            <w:spacing w:after="0"/>
-            <w:jc w:val="left"/>
-            <w:rPr>
-              <w:rFonts w:asciiTheme="majorHAnsi" w:eastAsiaTheme="majorEastAsia" w:hAnsiTheme="majorHAnsi" w:cstheme="majorBidi"/>
-              <w:color w:val="2F5496" w:themeColor="accent1" w:themeShade="BF"/>
-              <w:sz w:val="32"/>
-              <w:szCs w:val="32"/>
-            </w:rPr>
-          </w:pPr>
           <w:r>
             <w:br w:type="page"/>
           </w:r>
+          <w:bookmarkStart w:id="5" w:name="_GoBack"/>
+          <w:bookmarkEnd w:id="5"/>
         </w:p>
         <w:p>
           <w:pPr>
@@ -3448,7 +3453,7 @@
 </file>
 
 <file path=customXml/itemProps1.xml><?xml version="1.0" encoding="utf-8"?>
-<ds:datastoreItem xmlns:ds="http://schemas.openxmlformats.org/officeDocument/2006/customXml" ds:itemID="{FF350CF5-9103-1B43-B8E9-A5A53BDB166D}">
+<ds:datastoreItem xmlns:ds="http://schemas.openxmlformats.org/officeDocument/2006/customXml" ds:itemID="{CE5EBAB1-3A4F-2E47-94A1-9C9DE7EA806C}">
   <ds:schemaRefs>
     <ds:schemaRef ds:uri="http://schemas.openxmlformats.org/officeDocument/2006/bibliography"/>
   </ds:schemaRefs>

</xml_diff>